<commit_message>
Test on embeddings / reco. algo
</commit_message>
<xml_diff>
--- a/BooksProject.docx
+++ b/BooksProject.docx
@@ -15638,79 +15638,7 @@
         <w:rPr>
           <w:lang w:val="en-GB"/>
         </w:rPr>
-        <w:t>Each of the</w:t>
-      </w:r>
-      <w:r>
-        <w:rPr>
-          <w:lang w:val="en-GB"/>
-        </w:rPr>
-        <w:t xml:space="preserve"> </w:t>
-      </w:r>
-      <w:r>
-        <w:rPr>
-          <w:lang w:val="en-GB"/>
-        </w:rPr>
-        <w:t>K</w:t>
-      </w:r>
-      <w:r>
-        <w:rPr>
-          <w:lang w:val="en-GB"/>
-        </w:rPr>
-        <w:t xml:space="preserve"> </w:t>
-      </w:r>
-      <w:r>
-        <w:rPr>
-          <w:lang w:val="en-GB"/>
-        </w:rPr>
-        <w:t>segment corresponds to</w:t>
-      </w:r>
-      <w:r>
-        <w:rPr>
-          <w:lang w:val="en-GB"/>
-        </w:rPr>
-        <w:t xml:space="preserve"> </w:t>
-      </w:r>
-      <w:r>
-        <w:rPr>
-          <w:lang w:val="en-GB"/>
-        </w:rPr>
-        <w:t>one of the</w:t>
-      </w:r>
-      <w:r>
-        <w:rPr>
-          <w:lang w:val="en-GB"/>
-        </w:rPr>
-        <w:t xml:space="preserve"> </w:t>
-      </w:r>
-      <w:r>
-        <w:rPr>
-          <w:lang w:val="en-GB"/>
-        </w:rPr>
-        <w:t>K</w:t>
-      </w:r>
-      <w:r>
-        <w:rPr>
-          <w:lang w:val="en-GB"/>
-        </w:rPr>
-        <w:t xml:space="preserve"> </w:t>
-      </w:r>
-      <w:r>
-        <w:rPr>
-          <w:lang w:val="en-GB"/>
-        </w:rPr>
-        <w:t>labels and a predictor value of</w:t>
-      </w:r>
-      <w:r>
-        <w:rPr>
-          <w:lang w:val="en-GB"/>
-        </w:rPr>
-        <w:t xml:space="preserve"> </w:t>
-      </w:r>
-      <w:r>
-        <w:rPr>
-          <w:lang w:val="en-GB"/>
-        </w:rPr>
-        <w:t>θ</w:t>
+        <w:t>Each of the K segment corresponds to one of the K labels and a predictor value of θ</w:t>
       </w:r>
       <w:r>
         <w:rPr>
@@ -15736,25 +15664,7 @@
         <w:rPr>
           <w:lang w:val="en-GB"/>
         </w:rPr>
-        <w:t xml:space="preserve"> </w:t>
-      </w:r>
-      <w:r>
-        <w:rPr>
-          <w:lang w:val="en-GB"/>
-        </w:rPr>
-        <w:t>(i.e. in the</w:t>
-      </w:r>
-      <w:r>
-        <w:rPr>
-          <w:lang w:val="en-GB"/>
-        </w:rPr>
-        <w:t xml:space="preserve"> </w:t>
-      </w:r>
-      <w:r>
-        <w:rPr>
-          <w:lang w:val="en-GB"/>
-        </w:rPr>
-        <w:t>y</w:t>
+        <w:t xml:space="preserve"> (i.e. in the y</w:t>
       </w:r>
       <w:r>
         <w:rPr>
@@ -15767,25 +15677,7 @@
         <w:rPr>
           <w:lang w:val="en-GB"/>
         </w:rPr>
-        <w:t xml:space="preserve"> segment) corresponds to a rating of</w:t>
-      </w:r>
-      <w:r>
-        <w:rPr>
-          <w:lang w:val="en-GB"/>
-        </w:rPr>
-        <w:t xml:space="preserve"> </w:t>
-      </w:r>
-      <w:r>
-        <w:rPr>
-          <w:lang w:val="en-GB"/>
-        </w:rPr>
-        <w:t>y</w:t>
-      </w:r>
-      <w:r>
-        <w:rPr>
-          <w:lang w:val="en-GB"/>
-        </w:rPr>
-        <w:t>.</w:t>
+        <w:t xml:space="preserve"> segment) corresponds to a rating of y.</w:t>
       </w:r>
     </w:p>
     <w:p>
@@ -16540,6 +16432,7 @@
       </w:pPr>
       <w:r>
         <w:rPr>
+          <w:noProof/>
           <w:lang w:val="en-GB"/>
         </w:rPr>
         <w:drawing>
@@ -16605,25 +16498,7 @@
         <w:rPr>
           <w:lang w:val="en-GB"/>
         </w:rPr>
-        <w:t>S</w:t>
-      </w:r>
-      <w:r>
-        <w:rPr>
-          <w:lang w:val="en-GB"/>
-        </w:rPr>
-        <w:t>oft-margin</w:t>
-      </w:r>
-      <w:r>
-        <w:rPr>
-          <w:lang w:val="en-GB"/>
-        </w:rPr>
-        <w:t xml:space="preserve"> of </w:t>
-      </w:r>
-      <w:r>
-        <w:rPr>
-          <w:lang w:val="en-GB"/>
-        </w:rPr>
-        <w:t>Support Vector Machine (SVM)</w:t>
+        <w:t>Soft-margin of Support Vector Machine (SVM)</w:t>
       </w:r>
     </w:p>
     <w:p>
@@ -16740,6 +16615,7 @@
       </w:pPr>
       <w:r>
         <w:rPr>
+          <w:noProof/>
           <w:lang w:val="en-GB"/>
         </w:rPr>
         <w:drawing>
@@ -18175,14 +18051,7 @@
           <w:rStyle w:val="mo"/>
           <w:rFonts w:cstheme="minorHAnsi"/>
         </w:rPr>
-        <w:t>,</w:t>
-      </w:r>
-      <w:r>
-        <w:rPr>
-          <w:rStyle w:val="mo"/>
-          <w:rFonts w:cstheme="minorHAnsi"/>
-        </w:rPr>
-        <w:t xml:space="preserve"> </w:t>
+        <w:t xml:space="preserve">, </w:t>
       </w:r>
       <w:r>
         <w:rPr>
@@ -18227,6 +18096,7 @@
       <w:r>
         <w:rPr>
           <w:rFonts w:cstheme="minorHAnsi"/>
+          <w:noProof/>
         </w:rPr>
         <w:drawing>
           <wp:inline distT="0" distB="0" distL="0" distR="0" wp14:anchorId="420615F0" wp14:editId="763975BE">
@@ -18329,6 +18199,7 @@
       </w:r>
       <w:r>
         <w:rPr>
+          <w:noProof/>
           <w:lang w:val="en-GB"/>
         </w:rPr>
         <w:drawing>
@@ -24073,26 +23944,13 @@
           <w:u w:val="single"/>
           <w:lang w:val="en-GB"/>
         </w:rPr>
-        <w:t>b</w:t>
-      </w:r>
-      <w:r>
-        <w:rPr>
-          <w:u w:val="single"/>
-          <w:lang w:val="en-GB"/>
-        </w:rPr>
-        <w:t>ook's description with Bert embedding</w:t>
-      </w:r>
-      <w:r>
-        <w:rPr>
-          <w:lang w:val="en-GB"/>
-        </w:rPr>
-        <w:t xml:space="preserve"> </w:t>
-      </w:r>
-      <w:r>
-        <w:rPr>
-          <w:lang w:val="en-GB"/>
-        </w:rPr>
-        <w:t xml:space="preserve">and the </w:t>
+        <w:t>book's description with Bert embedding</w:t>
+      </w:r>
+      <w:r>
+        <w:rPr>
+          <w:lang w:val="en-GB"/>
+        </w:rPr>
+        <w:t xml:space="preserve"> and the </w:t>
       </w:r>
       <w:r>
         <w:rPr>
@@ -24478,45 +24336,32 @@
           <w:u w:val="single"/>
           <w:lang w:val="en-GB"/>
         </w:rPr>
-        <w:t>b</w:t>
+        <w:t>book's description with fastText embedding</w:t>
+      </w:r>
+      <w:r>
+        <w:rPr>
+          <w:lang w:val="en-GB"/>
+        </w:rPr>
+        <w:t xml:space="preserve"> and </w:t>
+      </w:r>
+      <w:r>
+        <w:rPr>
+          <w:lang w:val="en-GB"/>
+        </w:rPr>
+        <w:t xml:space="preserve">the </w:t>
       </w:r>
       <w:r>
         <w:rPr>
           <w:u w:val="single"/>
           <w:lang w:val="en-GB"/>
         </w:rPr>
-        <w:t>ook's description with fastText embedding</w:t>
-      </w:r>
-      <w:r>
-        <w:rPr>
-          <w:lang w:val="en-GB"/>
-        </w:rPr>
-        <w:t xml:space="preserve"> and </w:t>
-      </w:r>
-      <w:r>
-        <w:rPr>
-          <w:lang w:val="en-GB"/>
-        </w:rPr>
-        <w:t xml:space="preserve">the </w:t>
-      </w:r>
-      <w:r>
-        <w:rPr>
-          <w:u w:val="single"/>
-          <w:lang w:val="en-GB"/>
-        </w:rPr>
         <w:t>Categories context with fastText embedding</w:t>
       </w:r>
       <w:r>
         <w:rPr>
           <w:lang w:val="en-GB"/>
         </w:rPr>
-        <w:t xml:space="preserve"> has been tested. In that case, the two embeddings are of same length. </w:t>
-      </w:r>
-      <w:r>
-        <w:rPr>
-          <w:lang w:val="en-GB"/>
-        </w:rPr>
-        <w:t>The results are the following :</w:t>
+        <w:t xml:space="preserve"> has been tested. In that case, the two embeddings are of same length. The results are the following :</w:t>
       </w:r>
     </w:p>
     <w:p>
@@ -24723,13 +24568,7 @@
         <w:rPr>
           <w:lang w:val="en-GB"/>
         </w:rPr>
-        <w:t xml:space="preserve">Not better than </w:t>
-      </w:r>
-      <w:r>
-        <w:rPr>
-          <w:lang w:val="en-GB"/>
-        </w:rPr>
-        <w:t xml:space="preserve">with </w:t>
+        <w:t xml:space="preserve">Not better than with </w:t>
       </w:r>
       <w:r>
         <w:rPr>
@@ -24801,13 +24640,7 @@
         <w:rPr>
           <w:lang w:val="en-GB"/>
         </w:rPr>
-        <w:t xml:space="preserve">Then the </w:t>
-      </w:r>
-      <w:r>
-        <w:rPr>
-          <w:lang w:val="en-GB"/>
-        </w:rPr>
-        <w:t xml:space="preserve">term by term </w:t>
+        <w:t xml:space="preserve">Then the term by term </w:t>
       </w:r>
       <w:r>
         <w:rPr>
@@ -24836,19 +24669,7 @@
         <w:rPr>
           <w:lang w:val="en-GB"/>
         </w:rPr>
-        <w:t xml:space="preserve"> </w:t>
-      </w:r>
-      <w:r>
-        <w:rPr>
-          <w:lang w:val="en-GB"/>
-        </w:rPr>
-        <w:t xml:space="preserve">values </w:t>
-      </w:r>
-      <w:r>
-        <w:rPr>
-          <w:lang w:val="en-GB"/>
-        </w:rPr>
-        <w:t xml:space="preserve">and </w:t>
+        <w:t xml:space="preserve"> values and </w:t>
       </w:r>
       <w:r>
         <w:rPr>
@@ -24867,19 +24688,7 @@
         <w:rPr>
           <w:lang w:val="en-GB"/>
         </w:rPr>
-        <w:t xml:space="preserve"> </w:t>
-      </w:r>
-      <w:r>
-        <w:rPr>
-          <w:lang w:val="en-GB"/>
-        </w:rPr>
-        <w:t xml:space="preserve">values </w:t>
-      </w:r>
-      <w:r>
-        <w:rPr>
-          <w:lang w:val="en-GB"/>
-        </w:rPr>
-        <w:t>has been tested. In that case, the two embeddings are of same length. The results are the following :</w:t>
+        <w:t xml:space="preserve"> values has been tested. In that case, the two embeddings are of same length. The results are the following :</w:t>
       </w:r>
     </w:p>
     <w:p>
@@ -25090,7 +24899,27 @@
           <w:iCs/>
           <w:lang w:val="en-GB"/>
         </w:rPr>
-        <w:t xml:space="preserve">LogiticAT and </w:t>
+        <w:t>Logi</w:t>
+      </w:r>
+      <w:r>
+        <w:rPr>
+          <w:b/>
+          <w:bCs/>
+          <w:i/>
+          <w:iCs/>
+          <w:lang w:val="en-GB"/>
+        </w:rPr>
+        <w:t>s</w:t>
+      </w:r>
+      <w:r>
+        <w:rPr>
+          <w:b/>
+          <w:bCs/>
+          <w:i/>
+          <w:iCs/>
+          <w:lang w:val="en-GB"/>
+        </w:rPr>
+        <w:t xml:space="preserve">ticAT and </w:t>
       </w:r>
       <w:r>
         <w:rPr>
@@ -26494,19 +26323,7 @@
         <w:rPr>
           <w:lang w:val="en-GB"/>
         </w:rPr>
-        <w:t xml:space="preserve">(But it's not better than with only </w:t>
-      </w:r>
-      <w:r>
-        <w:rPr>
-          <w:lang w:val="en-GB"/>
-        </w:rPr>
-        <w:t>book's description</w:t>
-      </w:r>
-      <w:r>
-        <w:rPr>
-          <w:lang w:val="en-GB"/>
-        </w:rPr>
-        <w:t xml:space="preserve"> with fast Text embedding.)</w:t>
+        <w:t>(But it's not better than with only book's description with fast Text embedding.)</w:t>
       </w:r>
     </w:p>
     <w:p>
@@ -27133,13 +26950,7 @@
               <w:rPr>
                 <w:lang w:val="en-GB"/>
               </w:rPr>
-              <w:t>30,</w:t>
-            </w:r>
-            <w:r>
-              <w:rPr>
-                <w:lang w:val="en-GB"/>
-              </w:rPr>
-              <w:t>9</w:t>
+              <w:t>30,9</w:t>
             </w:r>
             <w:r>
               <w:rPr>

</xml_diff>

<commit_message>
confusion matrix for unbalanced classes
</commit_message>
<xml_diff>
--- a/BooksProject.docx
+++ b/BooksProject.docx
@@ -19573,6 +19573,13 @@
           <w:lang w:val="en-GB"/>
         </w:rPr>
       </w:pPr>
+    </w:p>
+    <w:p>
+      <w:pPr>
+        <w:rPr>
+          <w:lang w:val="en-GB"/>
+        </w:rPr>
+      </w:pPr>
       <w:r>
         <w:rPr>
           <w:lang w:val="en-GB"/>
@@ -19648,14 +19655,84 @@
         <w:rPr>
           <w:lang w:val="en-GB"/>
         </w:rPr>
-        <w:t>43.1</w:t>
-      </w:r>
-      <w:r>
-        <w:rPr>
-          <w:lang w:val="en-GB"/>
-        </w:rPr>
-        <w:t>7 %</w:t>
-      </w:r>
+        <w:t>43</w:t>
+      </w:r>
+      <w:r>
+        <w:rPr>
+          <w:lang w:val="en-GB"/>
+        </w:rPr>
+        <w:t>,</w:t>
+      </w:r>
+      <w:r>
+        <w:rPr>
+          <w:lang w:val="en-GB"/>
+        </w:rPr>
+        <w:t>54</w:t>
+      </w:r>
+      <w:r>
+        <w:rPr>
+          <w:lang w:val="en-GB"/>
+        </w:rPr>
+        <w:t xml:space="preserve"> %</w:t>
+      </w:r>
+    </w:p>
+    <w:p>
+      <w:pPr>
+        <w:pStyle w:val="Paragraphedeliste"/>
+        <w:ind w:left="1416"/>
+        <w:rPr>
+          <w:lang w:val="en-GB"/>
+        </w:rPr>
+      </w:pPr>
+      <w:r>
+        <w:rPr>
+          <w:lang w:val="en-GB"/>
+        </w:rPr>
+        <w:drawing>
+          <wp:inline distT="0" distB="0" distL="0" distR="0" wp14:anchorId="4BCA03B7" wp14:editId="00A0CBF2">
+            <wp:extent cx="2234316" cy="1723015"/>
+            <wp:effectExtent l="0" t="0" r="0" b="0"/>
+            <wp:docPr id="6" name="Image 6"/>
+            <wp:cNvGraphicFramePr>
+              <a:graphicFrameLocks xmlns:a="http://schemas.openxmlformats.org/drawingml/2006/main" noChangeAspect="1"/>
+            </wp:cNvGraphicFramePr>
+            <a:graphic xmlns:a="http://schemas.openxmlformats.org/drawingml/2006/main">
+              <a:graphicData uri="http://schemas.openxmlformats.org/drawingml/2006/picture">
+                <pic:pic xmlns:pic="http://schemas.openxmlformats.org/drawingml/2006/picture">
+                  <pic:nvPicPr>
+                    <pic:cNvPr id="1" name=""/>
+                    <pic:cNvPicPr/>
+                  </pic:nvPicPr>
+                  <pic:blipFill>
+                    <a:blip r:embed="rId77"/>
+                    <a:stretch>
+                      <a:fillRect/>
+                    </a:stretch>
+                  </pic:blipFill>
+                  <pic:spPr>
+                    <a:xfrm>
+                      <a:off x="0" y="0"/>
+                      <a:ext cx="2240781" cy="1728001"/>
+                    </a:xfrm>
+                    <a:prstGeom prst="rect">
+                      <a:avLst/>
+                    </a:prstGeom>
+                  </pic:spPr>
+                </pic:pic>
+              </a:graphicData>
+            </a:graphic>
+          </wp:inline>
+        </w:drawing>
+      </w:r>
+    </w:p>
+    <w:p>
+      <w:pPr>
+        <w:pStyle w:val="Paragraphedeliste"/>
+        <w:ind w:left="1416"/>
+        <w:rPr>
+          <w:lang w:val="en-GB"/>
+        </w:rPr>
+      </w:pPr>
     </w:p>
     <w:p>
       <w:pPr>
@@ -19696,14 +19773,90 @@
         <w:rPr>
           <w:lang w:val="en-GB"/>
         </w:rPr>
-        <w:t>99.3</w:t>
-      </w:r>
-      <w:r>
-        <w:rPr>
-          <w:lang w:val="en-GB"/>
-        </w:rPr>
-        <w:t>7 %</w:t>
-      </w:r>
+        <w:t>99</w:t>
+      </w:r>
+      <w:r>
+        <w:rPr>
+          <w:lang w:val="en-GB"/>
+        </w:rPr>
+        <w:t>,</w:t>
+      </w:r>
+      <w:r>
+        <w:rPr>
+          <w:lang w:val="en-GB"/>
+        </w:rPr>
+        <w:t>3</w:t>
+      </w:r>
+      <w:r>
+        <w:rPr>
+          <w:lang w:val="en-GB"/>
+        </w:rPr>
+        <w:t>2</w:t>
+      </w:r>
+      <w:r>
+        <w:rPr>
+          <w:lang w:val="en-GB"/>
+        </w:rPr>
+        <w:t xml:space="preserve"> %</w:t>
+      </w:r>
+    </w:p>
+    <w:p>
+      <w:pPr>
+        <w:pStyle w:val="Paragraphedeliste"/>
+        <w:ind w:left="1416"/>
+        <w:rPr>
+          <w:lang w:val="en-GB"/>
+        </w:rPr>
+      </w:pPr>
+      <w:r>
+        <w:rPr>
+          <w:lang w:val="en-GB"/>
+        </w:rPr>
+        <w:drawing>
+          <wp:inline distT="0" distB="0" distL="0" distR="0" wp14:anchorId="5259775D" wp14:editId="633FC455">
+            <wp:extent cx="2361537" cy="1847512"/>
+            <wp:effectExtent l="0" t="0" r="1270" b="635"/>
+            <wp:docPr id="14" name="Image 14"/>
+            <wp:cNvGraphicFramePr>
+              <a:graphicFrameLocks xmlns:a="http://schemas.openxmlformats.org/drawingml/2006/main" noChangeAspect="1"/>
+            </wp:cNvGraphicFramePr>
+            <a:graphic xmlns:a="http://schemas.openxmlformats.org/drawingml/2006/main">
+              <a:graphicData uri="http://schemas.openxmlformats.org/drawingml/2006/picture">
+                <pic:pic xmlns:pic="http://schemas.openxmlformats.org/drawingml/2006/picture">
+                  <pic:nvPicPr>
+                    <pic:cNvPr id="1" name=""/>
+                    <pic:cNvPicPr/>
+                  </pic:nvPicPr>
+                  <pic:blipFill>
+                    <a:blip r:embed="rId78"/>
+                    <a:stretch>
+                      <a:fillRect/>
+                    </a:stretch>
+                  </pic:blipFill>
+                  <pic:spPr>
+                    <a:xfrm>
+                      <a:off x="0" y="0"/>
+                      <a:ext cx="2371051" cy="1854955"/>
+                    </a:xfrm>
+                    <a:prstGeom prst="rect">
+                      <a:avLst/>
+                    </a:prstGeom>
+                  </pic:spPr>
+                </pic:pic>
+              </a:graphicData>
+            </a:graphic>
+          </wp:inline>
+        </w:drawing>
+      </w:r>
+    </w:p>
+    <w:p>
+      <w:pPr>
+        <w:pStyle w:val="Paragraphedeliste"/>
+        <w:ind w:left="1416"/>
+        <w:rPr>
+          <w:lang w:val="en-GB"/>
+        </w:rPr>
+      </w:pPr>
     </w:p>
     <w:p>
       <w:pPr>
@@ -19720,6 +19873,7 @@
         <w:rPr>
           <w:lang w:val="en-GB"/>
         </w:rPr>
+        <w:lastRenderedPageBreak/>
         <w:t xml:space="preserve">Percentage of misclassified (LinearRegression):  </w:t>
       </w:r>
       <w:r>
@@ -19738,14 +19892,98 @@
         <w:rPr>
           <w:lang w:val="en-GB"/>
         </w:rPr>
-        <w:t>99.3</w:t>
-      </w:r>
-      <w:r>
-        <w:rPr>
-          <w:lang w:val="en-GB"/>
-        </w:rPr>
-        <w:t>7 %</w:t>
-      </w:r>
+        <w:t>99</w:t>
+      </w:r>
+      <w:r>
+        <w:rPr>
+          <w:lang w:val="en-GB"/>
+        </w:rPr>
+        <w:t>,</w:t>
+      </w:r>
+      <w:r>
+        <w:rPr>
+          <w:lang w:val="en-GB"/>
+        </w:rPr>
+        <w:t>3</w:t>
+      </w:r>
+      <w:r>
+        <w:rPr>
+          <w:lang w:val="en-GB"/>
+        </w:rPr>
+        <w:t>2</w:t>
+      </w:r>
+      <w:r>
+        <w:rPr>
+          <w:lang w:val="en-GB"/>
+        </w:rPr>
+        <w:t xml:space="preserve"> %</w:t>
+      </w:r>
+    </w:p>
+    <w:p>
+      <w:pPr>
+        <w:pStyle w:val="Paragraphedeliste"/>
+        <w:rPr>
+          <w:lang w:val="en-GB"/>
+        </w:rPr>
+      </w:pPr>
+    </w:p>
+    <w:p>
+      <w:pPr>
+        <w:pStyle w:val="Paragraphedeliste"/>
+        <w:ind w:left="1416"/>
+        <w:rPr>
+          <w:lang w:val="en-GB"/>
+        </w:rPr>
+      </w:pPr>
+      <w:r>
+        <w:rPr>
+          <w:lang w:val="en-GB"/>
+        </w:rPr>
+        <w:drawing>
+          <wp:inline distT="0" distB="0" distL="0" distR="0" wp14:anchorId="0C4392F2" wp14:editId="00E5FAC9">
+            <wp:extent cx="2292896" cy="1789044"/>
+            <wp:effectExtent l="0" t="0" r="0" b="1905"/>
+            <wp:docPr id="15" name="Image 15"/>
+            <wp:cNvGraphicFramePr>
+              <a:graphicFrameLocks xmlns:a="http://schemas.openxmlformats.org/drawingml/2006/main" noChangeAspect="1"/>
+            </wp:cNvGraphicFramePr>
+            <a:graphic xmlns:a="http://schemas.openxmlformats.org/drawingml/2006/main">
+              <a:graphicData uri="http://schemas.openxmlformats.org/drawingml/2006/picture">
+                <pic:pic xmlns:pic="http://schemas.openxmlformats.org/drawingml/2006/picture">
+                  <pic:nvPicPr>
+                    <pic:cNvPr id="1" name=""/>
+                    <pic:cNvPicPr/>
+                  </pic:nvPicPr>
+                  <pic:blipFill>
+                    <a:blip r:embed="rId79"/>
+                    <a:stretch>
+                      <a:fillRect/>
+                    </a:stretch>
+                  </pic:blipFill>
+                  <pic:spPr>
+                    <a:xfrm>
+                      <a:off x="0" y="0"/>
+                      <a:ext cx="2300330" cy="1794844"/>
+                    </a:xfrm>
+                    <a:prstGeom prst="rect">
+                      <a:avLst/>
+                    </a:prstGeom>
+                  </pic:spPr>
+                </pic:pic>
+              </a:graphicData>
+            </a:graphic>
+          </wp:inline>
+        </w:drawing>
+      </w:r>
+    </w:p>
+    <w:p>
+      <w:pPr>
+        <w:pStyle w:val="Paragraphedeliste"/>
+        <w:ind w:left="1416"/>
+        <w:rPr>
+          <w:lang w:val="en-GB"/>
+        </w:rPr>
+      </w:pPr>
     </w:p>
     <w:p>
       <w:pPr>
@@ -19780,17 +20018,66 @@
         <w:rPr>
           <w:lang w:val="en-GB"/>
         </w:rPr>
-        <w:t>55.0</w:t>
-      </w:r>
-      <w:r>
-        <w:rPr>
-          <w:lang w:val="en-GB"/>
-        </w:rPr>
-        <w:t>4 %</w:t>
-      </w:r>
-    </w:p>
-    <w:p>
-      <w:pPr>
+        <w:t>54,24</w:t>
+      </w:r>
+      <w:r>
+        <w:rPr>
+          <w:lang w:val="en-GB"/>
+        </w:rPr>
+        <w:t xml:space="preserve"> %</w:t>
+      </w:r>
+    </w:p>
+    <w:p>
+      <w:pPr>
+        <w:ind w:left="1416"/>
+        <w:rPr>
+          <w:lang w:val="en-GB"/>
+        </w:rPr>
+      </w:pPr>
+      <w:r>
+        <w:rPr>
+          <w:lang w:val="en-GB"/>
+        </w:rPr>
+        <w:drawing>
+          <wp:inline distT="0" distB="0" distL="0" distR="0" wp14:anchorId="5DA669E7" wp14:editId="42430BB8">
+            <wp:extent cx="2417196" cy="1871622"/>
+            <wp:effectExtent l="0" t="0" r="2540" b="0"/>
+            <wp:docPr id="17" name="Image 17"/>
+            <wp:cNvGraphicFramePr>
+              <a:graphicFrameLocks xmlns:a="http://schemas.openxmlformats.org/drawingml/2006/main" noChangeAspect="1"/>
+            </wp:cNvGraphicFramePr>
+            <a:graphic xmlns:a="http://schemas.openxmlformats.org/drawingml/2006/main">
+              <a:graphicData uri="http://schemas.openxmlformats.org/drawingml/2006/picture">
+                <pic:pic xmlns:pic="http://schemas.openxmlformats.org/drawingml/2006/picture">
+                  <pic:nvPicPr>
+                    <pic:cNvPr id="1" name=""/>
+                    <pic:cNvPicPr/>
+                  </pic:nvPicPr>
+                  <pic:blipFill>
+                    <a:blip r:embed="rId80"/>
+                    <a:stretch>
+                      <a:fillRect/>
+                    </a:stretch>
+                  </pic:blipFill>
+                  <pic:spPr>
+                    <a:xfrm>
+                      <a:off x="0" y="0"/>
+                      <a:ext cx="2426519" cy="1878841"/>
+                    </a:xfrm>
+                    <a:prstGeom prst="rect">
+                      <a:avLst/>
+                    </a:prstGeom>
+                  </pic:spPr>
+                </pic:pic>
+              </a:graphicData>
+            </a:graphic>
+          </wp:inline>
+        </w:drawing>
+      </w:r>
+    </w:p>
+    <w:p>
+      <w:pPr>
+        <w:ind w:left="1416"/>
         <w:rPr>
           <w:lang w:val="en-GB"/>
         </w:rPr>
@@ -19851,7 +20138,19 @@
         <w:rPr>
           <w:lang w:val="en-GB"/>
         </w:rPr>
-        <w:t>39.39</w:t>
+        <w:t>39</w:t>
+      </w:r>
+      <w:r>
+        <w:rPr>
+          <w:lang w:val="en-GB"/>
+        </w:rPr>
+        <w:t>,</w:t>
+      </w:r>
+      <w:r>
+        <w:rPr>
+          <w:lang w:val="en-GB"/>
+        </w:rPr>
+        <w:t>57</w:t>
       </w:r>
       <w:r>
         <w:rPr>
@@ -19859,6 +20158,64 @@
         </w:rPr>
         <w:t xml:space="preserve"> %</w:t>
       </w:r>
+    </w:p>
+    <w:p>
+      <w:pPr>
+        <w:pStyle w:val="Paragraphedeliste"/>
+        <w:ind w:left="1416"/>
+        <w:rPr>
+          <w:lang w:val="en-GB"/>
+        </w:rPr>
+      </w:pPr>
+      <w:r>
+        <w:rPr>
+          <w:lang w:val="en-GB"/>
+        </w:rPr>
+        <w:drawing>
+          <wp:inline distT="0" distB="0" distL="0" distR="0" wp14:anchorId="33A0CC9A" wp14:editId="31A0FEC5">
+            <wp:extent cx="2292350" cy="1841157"/>
+            <wp:effectExtent l="0" t="0" r="0" b="6985"/>
+            <wp:docPr id="21" name="Image 21"/>
+            <wp:cNvGraphicFramePr>
+              <a:graphicFrameLocks xmlns:a="http://schemas.openxmlformats.org/drawingml/2006/main" noChangeAspect="1"/>
+            </wp:cNvGraphicFramePr>
+            <a:graphic xmlns:a="http://schemas.openxmlformats.org/drawingml/2006/main">
+              <a:graphicData uri="http://schemas.openxmlformats.org/drawingml/2006/picture">
+                <pic:pic xmlns:pic="http://schemas.openxmlformats.org/drawingml/2006/picture">
+                  <pic:nvPicPr>
+                    <pic:cNvPr id="1" name=""/>
+                    <pic:cNvPicPr/>
+                  </pic:nvPicPr>
+                  <pic:blipFill>
+                    <a:blip r:embed="rId81"/>
+                    <a:stretch>
+                      <a:fillRect/>
+                    </a:stretch>
+                  </pic:blipFill>
+                  <pic:spPr>
+                    <a:xfrm>
+                      <a:off x="0" y="0"/>
+                      <a:ext cx="2304067" cy="1850567"/>
+                    </a:xfrm>
+                    <a:prstGeom prst="rect">
+                      <a:avLst/>
+                    </a:prstGeom>
+                  </pic:spPr>
+                </pic:pic>
+              </a:graphicData>
+            </a:graphic>
+          </wp:inline>
+        </w:drawing>
+      </w:r>
+    </w:p>
+    <w:p>
+      <w:pPr>
+        <w:pStyle w:val="Paragraphedeliste"/>
+        <w:ind w:left="1416"/>
+        <w:rPr>
+          <w:lang w:val="en-GB"/>
+        </w:rPr>
+      </w:pPr>
     </w:p>
     <w:p>
       <w:pPr>
@@ -19899,14 +20256,85 @@
         <w:rPr>
           <w:lang w:val="en-GB"/>
         </w:rPr>
-        <w:t>99.3</w:t>
-      </w:r>
-      <w:r>
-        <w:rPr>
-          <w:lang w:val="en-GB"/>
-        </w:rPr>
-        <w:t>4 %</w:t>
-      </w:r>
+        <w:t>99</w:t>
+      </w:r>
+      <w:r>
+        <w:rPr>
+          <w:lang w:val="en-GB"/>
+        </w:rPr>
+        <w:t>,</w:t>
+      </w:r>
+      <w:r>
+        <w:rPr>
+          <w:lang w:val="en-GB"/>
+        </w:rPr>
+        <w:t>45</w:t>
+      </w:r>
+      <w:r>
+        <w:rPr>
+          <w:lang w:val="en-GB"/>
+        </w:rPr>
+        <w:t xml:space="preserve"> %</w:t>
+      </w:r>
+    </w:p>
+    <w:p>
+      <w:pPr>
+        <w:pStyle w:val="Paragraphedeliste"/>
+        <w:ind w:left="1416"/>
+        <w:rPr>
+          <w:lang w:val="en-GB"/>
+        </w:rPr>
+      </w:pPr>
+      <w:r>
+        <w:rPr>
+          <w:lang w:val="en-GB"/>
+        </w:rPr>
+        <w:lastRenderedPageBreak/>
+        <w:drawing>
+          <wp:inline distT="0" distB="0" distL="0" distR="0" wp14:anchorId="3A917619" wp14:editId="10B4468F">
+            <wp:extent cx="2130949" cy="1685877"/>
+            <wp:effectExtent l="0" t="0" r="3175" b="0"/>
+            <wp:docPr id="22" name="Image 22"/>
+            <wp:cNvGraphicFramePr>
+              <a:graphicFrameLocks xmlns:a="http://schemas.openxmlformats.org/drawingml/2006/main" noChangeAspect="1"/>
+            </wp:cNvGraphicFramePr>
+            <a:graphic xmlns:a="http://schemas.openxmlformats.org/drawingml/2006/main">
+              <a:graphicData uri="http://schemas.openxmlformats.org/drawingml/2006/picture">
+                <pic:pic xmlns:pic="http://schemas.openxmlformats.org/drawingml/2006/picture">
+                  <pic:nvPicPr>
+                    <pic:cNvPr id="1" name=""/>
+                    <pic:cNvPicPr/>
+                  </pic:nvPicPr>
+                  <pic:blipFill>
+                    <a:blip r:embed="rId82"/>
+                    <a:stretch>
+                      <a:fillRect/>
+                    </a:stretch>
+                  </pic:blipFill>
+                  <pic:spPr>
+                    <a:xfrm>
+                      <a:off x="0" y="0"/>
+                      <a:ext cx="2136343" cy="1690144"/>
+                    </a:xfrm>
+                    <a:prstGeom prst="rect">
+                      <a:avLst/>
+                    </a:prstGeom>
+                  </pic:spPr>
+                </pic:pic>
+              </a:graphicData>
+            </a:graphic>
+          </wp:inline>
+        </w:drawing>
+      </w:r>
+    </w:p>
+    <w:p>
+      <w:pPr>
+        <w:pStyle w:val="Paragraphedeliste"/>
+        <w:ind w:left="1416"/>
+        <w:rPr>
+          <w:lang w:val="en-GB"/>
+        </w:rPr>
+      </w:pPr>
     </w:p>
     <w:p>
       <w:pPr>
@@ -19941,14 +20369,84 @@
         <w:rPr>
           <w:lang w:val="en-GB"/>
         </w:rPr>
-        <w:t>99.3</w:t>
-      </w:r>
-      <w:r>
-        <w:rPr>
-          <w:lang w:val="en-GB"/>
-        </w:rPr>
-        <w:t>4 %</w:t>
-      </w:r>
+        <w:t>99</w:t>
+      </w:r>
+      <w:r>
+        <w:rPr>
+          <w:lang w:val="en-GB"/>
+        </w:rPr>
+        <w:t>,</w:t>
+      </w:r>
+      <w:r>
+        <w:rPr>
+          <w:lang w:val="en-GB"/>
+        </w:rPr>
+        <w:t>45</w:t>
+      </w:r>
+      <w:r>
+        <w:rPr>
+          <w:lang w:val="en-GB"/>
+        </w:rPr>
+        <w:t xml:space="preserve"> %</w:t>
+      </w:r>
+    </w:p>
+    <w:p>
+      <w:pPr>
+        <w:pStyle w:val="Paragraphedeliste"/>
+        <w:ind w:left="1416"/>
+        <w:rPr>
+          <w:lang w:val="en-GB"/>
+        </w:rPr>
+      </w:pPr>
+      <w:r>
+        <w:rPr>
+          <w:lang w:val="en-GB"/>
+        </w:rPr>
+        <w:drawing>
+          <wp:inline distT="0" distB="0" distL="0" distR="0" wp14:anchorId="692C3E28" wp14:editId="13918247">
+            <wp:extent cx="2170706" cy="1731154"/>
+            <wp:effectExtent l="0" t="0" r="1270" b="2540"/>
+            <wp:docPr id="23" name="Image 23"/>
+            <wp:cNvGraphicFramePr>
+              <a:graphicFrameLocks xmlns:a="http://schemas.openxmlformats.org/drawingml/2006/main" noChangeAspect="1"/>
+            </wp:cNvGraphicFramePr>
+            <a:graphic xmlns:a="http://schemas.openxmlformats.org/drawingml/2006/main">
+              <a:graphicData uri="http://schemas.openxmlformats.org/drawingml/2006/picture">
+                <pic:pic xmlns:pic="http://schemas.openxmlformats.org/drawingml/2006/picture">
+                  <pic:nvPicPr>
+                    <pic:cNvPr id="1" name=""/>
+                    <pic:cNvPicPr/>
+                  </pic:nvPicPr>
+                  <pic:blipFill>
+                    <a:blip r:embed="rId83"/>
+                    <a:stretch>
+                      <a:fillRect/>
+                    </a:stretch>
+                  </pic:blipFill>
+                  <pic:spPr>
+                    <a:xfrm>
+                      <a:off x="0" y="0"/>
+                      <a:ext cx="2178013" cy="1736981"/>
+                    </a:xfrm>
+                    <a:prstGeom prst="rect">
+                      <a:avLst/>
+                    </a:prstGeom>
+                  </pic:spPr>
+                </pic:pic>
+              </a:graphicData>
+            </a:graphic>
+          </wp:inline>
+        </w:drawing>
+      </w:r>
+    </w:p>
+    <w:p>
+      <w:pPr>
+        <w:pStyle w:val="Paragraphedeliste"/>
+        <w:ind w:left="1416"/>
+        <w:rPr>
+          <w:lang w:val="en-GB"/>
+        </w:rPr>
+      </w:pPr>
     </w:p>
     <w:p>
       <w:pPr>
@@ -19983,13 +20481,31 @@
         <w:rPr>
           <w:lang w:val="en-GB"/>
         </w:rPr>
-        <w:t>54.</w:t>
-      </w:r>
-      <w:r>
-        <w:rPr>
-          <w:lang w:val="en-GB"/>
-        </w:rPr>
-        <w:t>70 %</w:t>
+        <w:t>54</w:t>
+      </w:r>
+      <w:r>
+        <w:rPr>
+          <w:lang w:val="en-GB"/>
+        </w:rPr>
+        <w:t>,</w:t>
+      </w:r>
+      <w:r>
+        <w:rPr>
+          <w:lang w:val="en-GB"/>
+        </w:rPr>
+        <w:t>7</w:t>
+      </w:r>
+      <w:r>
+        <w:rPr>
+          <w:lang w:val="en-GB"/>
+        </w:rPr>
+        <w:t>8</w:t>
+      </w:r>
+      <w:r>
+        <w:rPr>
+          <w:lang w:val="en-GB"/>
+        </w:rPr>
+        <w:t xml:space="preserve"> %</w:t>
       </w:r>
       <w:r>
         <w:rPr>
@@ -20000,6 +20516,55 @@
     </w:p>
     <w:p>
       <w:pPr>
+        <w:ind w:left="1416"/>
+        <w:rPr>
+          <w:lang w:val="en-GB"/>
+        </w:rPr>
+      </w:pPr>
+      <w:r>
+        <w:rPr>
+          <w:lang w:val="en-GB"/>
+        </w:rPr>
+        <w:drawing>
+          <wp:inline distT="0" distB="0" distL="0" distR="0" wp14:anchorId="59ADF809" wp14:editId="0141BAF0">
+            <wp:extent cx="2337683" cy="1811705"/>
+            <wp:effectExtent l="0" t="0" r="5715" b="0"/>
+            <wp:docPr id="25" name="Image 25"/>
+            <wp:cNvGraphicFramePr>
+              <a:graphicFrameLocks xmlns:a="http://schemas.openxmlformats.org/drawingml/2006/main" noChangeAspect="1"/>
+            </wp:cNvGraphicFramePr>
+            <a:graphic xmlns:a="http://schemas.openxmlformats.org/drawingml/2006/main">
+              <a:graphicData uri="http://schemas.openxmlformats.org/drawingml/2006/picture">
+                <pic:pic xmlns:pic="http://schemas.openxmlformats.org/drawingml/2006/picture">
+                  <pic:nvPicPr>
+                    <pic:cNvPr id="1" name=""/>
+                    <pic:cNvPicPr/>
+                  </pic:nvPicPr>
+                  <pic:blipFill>
+                    <a:blip r:embed="rId84"/>
+                    <a:stretch>
+                      <a:fillRect/>
+                    </a:stretch>
+                  </pic:blipFill>
+                  <pic:spPr>
+                    <a:xfrm>
+                      <a:off x="0" y="0"/>
+                      <a:ext cx="2348020" cy="1819716"/>
+                    </a:xfrm>
+                    <a:prstGeom prst="rect">
+                      <a:avLst/>
+                    </a:prstGeom>
+                  </pic:spPr>
+                </pic:pic>
+              </a:graphicData>
+            </a:graphic>
+          </wp:inline>
+        </w:drawing>
+      </w:r>
+    </w:p>
+    <w:p>
+      <w:pPr>
+        <w:ind w:left="1416"/>
         <w:rPr>
           <w:lang w:val="en-GB"/>
         </w:rPr>
@@ -20060,14 +20625,90 @@
         <w:rPr>
           <w:lang w:val="en-GB"/>
         </w:rPr>
-        <w:t>38.8</w:t>
-      </w:r>
-      <w:r>
-        <w:rPr>
-          <w:lang w:val="en-GB"/>
-        </w:rPr>
-        <w:t>6 %</w:t>
-      </w:r>
+        <w:t>38</w:t>
+      </w:r>
+      <w:r>
+        <w:rPr>
+          <w:lang w:val="en-GB"/>
+        </w:rPr>
+        <w:t>,</w:t>
+      </w:r>
+      <w:r>
+        <w:rPr>
+          <w:lang w:val="en-GB"/>
+        </w:rPr>
+        <w:t>8</w:t>
+      </w:r>
+      <w:r>
+        <w:rPr>
+          <w:lang w:val="en-GB"/>
+        </w:rPr>
+        <w:t>4</w:t>
+      </w:r>
+      <w:r>
+        <w:rPr>
+          <w:lang w:val="en-GB"/>
+        </w:rPr>
+        <w:t xml:space="preserve"> %</w:t>
+      </w:r>
+    </w:p>
+    <w:p>
+      <w:pPr>
+        <w:pStyle w:val="Paragraphedeliste"/>
+        <w:ind w:left="1416"/>
+        <w:rPr>
+          <w:lang w:val="en-GB"/>
+        </w:rPr>
+      </w:pPr>
+      <w:r>
+        <w:rPr>
+          <w:lang w:val="en-GB"/>
+        </w:rPr>
+        <w:drawing>
+          <wp:inline distT="0" distB="0" distL="0" distR="0" wp14:anchorId="7C1DCA44" wp14:editId="4C8A4FF5">
+            <wp:extent cx="2337435" cy="1608789"/>
+            <wp:effectExtent l="0" t="0" r="5715" b="0"/>
+            <wp:docPr id="32" name="Image 32"/>
+            <wp:cNvGraphicFramePr>
+              <a:graphicFrameLocks xmlns:a="http://schemas.openxmlformats.org/drawingml/2006/main" noChangeAspect="1"/>
+            </wp:cNvGraphicFramePr>
+            <a:graphic xmlns:a="http://schemas.openxmlformats.org/drawingml/2006/main">
+              <a:graphicData uri="http://schemas.openxmlformats.org/drawingml/2006/picture">
+                <pic:pic xmlns:pic="http://schemas.openxmlformats.org/drawingml/2006/picture">
+                  <pic:nvPicPr>
+                    <pic:cNvPr id="1" name=""/>
+                    <pic:cNvPicPr/>
+                  </pic:nvPicPr>
+                  <pic:blipFill>
+                    <a:blip r:embed="rId85"/>
+                    <a:stretch>
+                      <a:fillRect/>
+                    </a:stretch>
+                  </pic:blipFill>
+                  <pic:spPr>
+                    <a:xfrm>
+                      <a:off x="0" y="0"/>
+                      <a:ext cx="2345968" cy="1614662"/>
+                    </a:xfrm>
+                    <a:prstGeom prst="rect">
+                      <a:avLst/>
+                    </a:prstGeom>
+                  </pic:spPr>
+                </pic:pic>
+              </a:graphicData>
+            </a:graphic>
+          </wp:inline>
+        </w:drawing>
+      </w:r>
+    </w:p>
+    <w:p>
+      <w:pPr>
+        <w:pStyle w:val="Paragraphedeliste"/>
+        <w:ind w:left="1416"/>
+        <w:rPr>
+          <w:lang w:val="en-GB"/>
+        </w:rPr>
+      </w:pPr>
     </w:p>
     <w:p>
       <w:pPr>
@@ -20084,6 +20725,7 @@
         <w:rPr>
           <w:lang w:val="en-GB"/>
         </w:rPr>
+        <w:lastRenderedPageBreak/>
         <w:t xml:space="preserve">Percentage of misclassified (OrdinalRidge):  </w:t>
       </w:r>
       <w:r>
@@ -20108,14 +20750,78 @@
         <w:rPr>
           <w:lang w:val="en-GB"/>
         </w:rPr>
-        <w:t>99.4</w:t>
-      </w:r>
-      <w:r>
-        <w:rPr>
-          <w:lang w:val="en-GB"/>
-        </w:rPr>
-        <w:t>5 %</w:t>
-      </w:r>
+        <w:t>99</w:t>
+      </w:r>
+      <w:r>
+        <w:rPr>
+          <w:lang w:val="en-GB"/>
+        </w:rPr>
+        <w:t>,50</w:t>
+      </w:r>
+      <w:r>
+        <w:rPr>
+          <w:lang w:val="en-GB"/>
+        </w:rPr>
+        <w:t xml:space="preserve"> %</w:t>
+      </w:r>
+    </w:p>
+    <w:p>
+      <w:pPr>
+        <w:pStyle w:val="Paragraphedeliste"/>
+        <w:ind w:left="1416"/>
+        <w:rPr>
+          <w:lang w:val="en-GB"/>
+        </w:rPr>
+      </w:pPr>
+      <w:r>
+        <w:rPr>
+          <w:lang w:val="en-GB"/>
+        </w:rPr>
+        <w:drawing>
+          <wp:inline distT="0" distB="0" distL="0" distR="0" wp14:anchorId="349C3087" wp14:editId="4F037086">
+            <wp:extent cx="2406840" cy="1709531"/>
+            <wp:effectExtent l="0" t="0" r="0" b="5080"/>
+            <wp:docPr id="33" name="Image 33"/>
+            <wp:cNvGraphicFramePr>
+              <a:graphicFrameLocks xmlns:a="http://schemas.openxmlformats.org/drawingml/2006/main" noChangeAspect="1"/>
+            </wp:cNvGraphicFramePr>
+            <a:graphic xmlns:a="http://schemas.openxmlformats.org/drawingml/2006/main">
+              <a:graphicData uri="http://schemas.openxmlformats.org/drawingml/2006/picture">
+                <pic:pic xmlns:pic="http://schemas.openxmlformats.org/drawingml/2006/picture">
+                  <pic:nvPicPr>
+                    <pic:cNvPr id="1" name=""/>
+                    <pic:cNvPicPr/>
+                  </pic:nvPicPr>
+                  <pic:blipFill>
+                    <a:blip r:embed="rId86"/>
+                    <a:stretch>
+                      <a:fillRect/>
+                    </a:stretch>
+                  </pic:blipFill>
+                  <pic:spPr>
+                    <a:xfrm>
+                      <a:off x="0" y="0"/>
+                      <a:ext cx="2416550" cy="1716428"/>
+                    </a:xfrm>
+                    <a:prstGeom prst="rect">
+                      <a:avLst/>
+                    </a:prstGeom>
+                  </pic:spPr>
+                </pic:pic>
+              </a:graphicData>
+            </a:graphic>
+          </wp:inline>
+        </w:drawing>
+      </w:r>
+    </w:p>
+    <w:p>
+      <w:pPr>
+        <w:pStyle w:val="Paragraphedeliste"/>
+        <w:ind w:left="1416"/>
+        <w:rPr>
+          <w:lang w:val="en-GB"/>
+        </w:rPr>
+      </w:pPr>
     </w:p>
     <w:p>
       <w:pPr>
@@ -20150,14 +20856,78 @@
         <w:rPr>
           <w:lang w:val="en-GB"/>
         </w:rPr>
-        <w:t>99.4</w:t>
-      </w:r>
-      <w:r>
-        <w:rPr>
-          <w:lang w:val="en-GB"/>
-        </w:rPr>
-        <w:t>5 %</w:t>
-      </w:r>
+        <w:t>99</w:t>
+      </w:r>
+      <w:r>
+        <w:rPr>
+          <w:lang w:val="en-GB"/>
+        </w:rPr>
+        <w:t>,50</w:t>
+      </w:r>
+      <w:r>
+        <w:rPr>
+          <w:lang w:val="en-GB"/>
+        </w:rPr>
+        <w:t xml:space="preserve"> %</w:t>
+      </w:r>
+    </w:p>
+    <w:p>
+      <w:pPr>
+        <w:pStyle w:val="Paragraphedeliste"/>
+        <w:ind w:left="1416"/>
+        <w:rPr>
+          <w:lang w:val="en-GB"/>
+        </w:rPr>
+      </w:pPr>
+      <w:r>
+        <w:rPr>
+          <w:lang w:val="en-GB"/>
+        </w:rPr>
+        <w:drawing>
+          <wp:inline distT="0" distB="0" distL="0" distR="0" wp14:anchorId="44A886F4" wp14:editId="53875917">
+            <wp:extent cx="2488758" cy="1744457"/>
+            <wp:effectExtent l="0" t="0" r="6985" b="8255"/>
+            <wp:docPr id="42" name="Image 42"/>
+            <wp:cNvGraphicFramePr>
+              <a:graphicFrameLocks xmlns:a="http://schemas.openxmlformats.org/drawingml/2006/main" noChangeAspect="1"/>
+            </wp:cNvGraphicFramePr>
+            <a:graphic xmlns:a="http://schemas.openxmlformats.org/drawingml/2006/main">
+              <a:graphicData uri="http://schemas.openxmlformats.org/drawingml/2006/picture">
+                <pic:pic xmlns:pic="http://schemas.openxmlformats.org/drawingml/2006/picture">
+                  <pic:nvPicPr>
+                    <pic:cNvPr id="1" name=""/>
+                    <pic:cNvPicPr/>
+                  </pic:nvPicPr>
+                  <pic:blipFill>
+                    <a:blip r:embed="rId87"/>
+                    <a:stretch>
+                      <a:fillRect/>
+                    </a:stretch>
+                  </pic:blipFill>
+                  <pic:spPr>
+                    <a:xfrm>
+                      <a:off x="0" y="0"/>
+                      <a:ext cx="2497045" cy="1750265"/>
+                    </a:xfrm>
+                    <a:prstGeom prst="rect">
+                      <a:avLst/>
+                    </a:prstGeom>
+                  </pic:spPr>
+                </pic:pic>
+              </a:graphicData>
+            </a:graphic>
+          </wp:inline>
+        </w:drawing>
+      </w:r>
+    </w:p>
+    <w:p>
+      <w:pPr>
+        <w:pStyle w:val="Paragraphedeliste"/>
+        <w:ind w:left="1416"/>
+        <w:rPr>
+          <w:lang w:val="en-GB"/>
+        </w:rPr>
+      </w:pPr>
     </w:p>
     <w:p>
       <w:pPr>
@@ -20192,21 +20962,63 @@
         <w:rPr>
           <w:lang w:val="en-GB"/>
         </w:rPr>
-        <w:t>54.1</w:t>
-      </w:r>
-      <w:r>
-        <w:rPr>
-          <w:lang w:val="en-GB"/>
-        </w:rPr>
-        <w:t>3 %</w:t>
-      </w:r>
-    </w:p>
-    <w:p>
-      <w:pPr>
-        <w:rPr>
-          <w:lang w:val="en-GB"/>
-        </w:rPr>
-      </w:pPr>
+        <w:t>53,40</w:t>
+      </w:r>
+      <w:r>
+        <w:rPr>
+          <w:lang w:val="en-GB"/>
+        </w:rPr>
+        <w:t xml:space="preserve"> %</w:t>
+      </w:r>
+    </w:p>
+    <w:p>
+      <w:pPr>
+        <w:pStyle w:val="Paragraphedeliste"/>
+        <w:ind w:left="1416"/>
+        <w:rPr>
+          <w:lang w:val="en-GB"/>
+        </w:rPr>
+      </w:pPr>
+      <w:r>
+        <w:rPr>
+          <w:lang w:val="en-GB"/>
+        </w:rPr>
+        <w:drawing>
+          <wp:inline distT="0" distB="0" distL="0" distR="0" wp14:anchorId="4DD85220" wp14:editId="7E4FF1E8">
+            <wp:extent cx="2470046" cy="1753428"/>
+            <wp:effectExtent l="0" t="0" r="6985" b="0"/>
+            <wp:docPr id="43" name="Image 43"/>
+            <wp:cNvGraphicFramePr>
+              <a:graphicFrameLocks xmlns:a="http://schemas.openxmlformats.org/drawingml/2006/main" noChangeAspect="1"/>
+            </wp:cNvGraphicFramePr>
+            <a:graphic xmlns:a="http://schemas.openxmlformats.org/drawingml/2006/main">
+              <a:graphicData uri="http://schemas.openxmlformats.org/drawingml/2006/picture">
+                <pic:pic xmlns:pic="http://schemas.openxmlformats.org/drawingml/2006/picture">
+                  <pic:nvPicPr>
+                    <pic:cNvPr id="1" name=""/>
+                    <pic:cNvPicPr/>
+                  </pic:nvPicPr>
+                  <pic:blipFill>
+                    <a:blip r:embed="rId88"/>
+                    <a:stretch>
+                      <a:fillRect/>
+                    </a:stretch>
+                  </pic:blipFill>
+                  <pic:spPr>
+                    <a:xfrm>
+                      <a:off x="0" y="0"/>
+                      <a:ext cx="2478230" cy="1759237"/>
+                    </a:xfrm>
+                    <a:prstGeom prst="rect">
+                      <a:avLst/>
+                    </a:prstGeom>
+                  </pic:spPr>
+                </pic:pic>
+              </a:graphicData>
+            </a:graphic>
+          </wp:inline>
+        </w:drawing>
+      </w:r>
     </w:p>
     <w:p>
       <w:pPr>
@@ -20215,6 +21027,24 @@
           <w:ilvl w:val="0"/>
           <w:numId w:val="7"/>
         </w:numPr>
+        <w:rPr>
+          <w:lang w:val="en-GB"/>
+        </w:rPr>
+      </w:pPr>
+      <w:r>
+        <w:rPr>
+          <w:lang w:val="en-GB"/>
+        </w:rPr>
+        <w:t>The best algorithms are the ones which classify correctly the "0" class only.</w:t>
+      </w:r>
+    </w:p>
+    <w:p>
+      <w:pPr>
+        <w:pStyle w:val="Paragraphedeliste"/>
+        <w:numPr>
+          <w:ilvl w:val="0"/>
+          <w:numId w:val="7"/>
+        </w:numPr>
         <w:jc w:val="both"/>
         <w:rPr>
           <w:lang w:val="en-GB"/>
@@ -20246,19 +21076,7 @@
         <w:rPr>
           <w:lang w:val="en-GB"/>
         </w:rPr>
-        <w:t xml:space="preserve"> (</w:t>
-      </w:r>
-      <w:r>
-        <w:rPr>
-          <w:lang w:val="en-GB"/>
-        </w:rPr>
-        <w:t>LogisticAT</w:t>
-      </w:r>
-      <w:r>
-        <w:rPr>
-          <w:lang w:val="en-GB"/>
-        </w:rPr>
-        <w:t>)</w:t>
+        <w:t xml:space="preserve"> (LogisticAT)</w:t>
       </w:r>
       <w:r>
         <w:rPr>
@@ -20286,7 +21104,19 @@
         <w:rPr>
           <w:lang w:val="en-GB"/>
         </w:rPr>
-        <w:t xml:space="preserve"> (with 38,86 of misclassified)</w:t>
+        <w:t xml:space="preserve"> (with 38,8</w:t>
+      </w:r>
+      <w:r>
+        <w:rPr>
+          <w:lang w:val="en-GB"/>
+        </w:rPr>
+        <w:t>4</w:t>
+      </w:r>
+      <w:r>
+        <w:rPr>
+          <w:lang w:val="en-GB"/>
+        </w:rPr>
+        <w:t xml:space="preserve"> of misclassified)</w:t>
       </w:r>
       <w:r>
         <w:rPr>
@@ -20322,7 +21152,6 @@
           <w:u w:val="single"/>
           <w:lang w:val="en-GB"/>
         </w:rPr>
-        <w:lastRenderedPageBreak/>
         <w:t>Balanced binary classes :</w:t>
       </w:r>
     </w:p>
@@ -20501,6 +21330,7 @@
         <w:rPr>
           <w:lang w:val="en-GB"/>
         </w:rPr>
+        <w:lastRenderedPageBreak/>
         <w:t>With those binary classes, results are :</w:t>
       </w:r>
     </w:p>
@@ -20686,6 +21516,10 @@
             </w:pPr>
             <w:r>
               <w:rPr>
+                <w:b/>
+                <w:bCs/>
+                <w:i/>
+                <w:iCs/>
                 <w:lang w:val="en-GB"/>
               </w:rPr>
               <w:t>21 %</w:t>
@@ -20721,11 +21555,19 @@
             <w:pPr>
               <w:jc w:val="both"/>
               <w:rPr>
+                <w:b/>
+                <w:bCs/>
+                <w:i/>
+                <w:iCs/>
                 <w:lang w:val="en-GB"/>
               </w:rPr>
             </w:pPr>
             <w:r>
               <w:rPr>
+                <w:b/>
+                <w:bCs/>
+                <w:i/>
+                <w:iCs/>
                 <w:lang w:val="en-GB"/>
               </w:rPr>
               <w:t>21,95 %</w:t>
@@ -20933,23 +21775,31 @@
             <w:pPr>
               <w:jc w:val="both"/>
               <w:rPr>
+                <w:b/>
+                <w:bCs/>
                 <w:lang w:val="en-GB"/>
               </w:rPr>
             </w:pPr>
             <w:r>
               <w:rPr>
+                <w:b/>
+                <w:bCs/>
                 <w:lang w:val="en-GB"/>
               </w:rPr>
               <w:t>2</w:t>
             </w:r>
             <w:r>
               <w:rPr>
+                <w:b/>
+                <w:bCs/>
                 <w:lang w:val="en-GB"/>
               </w:rPr>
               <w:t>0,94</w:t>
             </w:r>
             <w:r>
               <w:rPr>
+                <w:b/>
+                <w:bCs/>
                 <w:lang w:val="en-GB"/>
               </w:rPr>
               <w:t xml:space="preserve"> %</w:t>
@@ -20985,23 +21835,39 @@
             <w:pPr>
               <w:jc w:val="both"/>
               <w:rPr>
+                <w:b/>
+                <w:bCs/>
+                <w:i/>
+                <w:iCs/>
                 <w:lang w:val="en-GB"/>
               </w:rPr>
             </w:pPr>
             <w:r>
               <w:rPr>
+                <w:b/>
+                <w:bCs/>
+                <w:i/>
+                <w:iCs/>
                 <w:lang w:val="en-GB"/>
               </w:rPr>
               <w:t>21,9</w:t>
             </w:r>
             <w:r>
               <w:rPr>
+                <w:b/>
+                <w:bCs/>
+                <w:i/>
+                <w:iCs/>
                 <w:lang w:val="en-GB"/>
               </w:rPr>
               <w:t>2</w:t>
             </w:r>
             <w:r>
               <w:rPr>
+                <w:b/>
+                <w:bCs/>
+                <w:i/>
+                <w:iCs/>
                 <w:lang w:val="en-GB"/>
               </w:rPr>
               <w:t xml:space="preserve"> %</w:t>
@@ -21208,35 +22074,59 @@
             <w:pPr>
               <w:jc w:val="both"/>
               <w:rPr>
+                <w:b/>
+                <w:bCs/>
+                <w:i/>
+                <w:iCs/>
                 <w:lang w:val="en-GB"/>
               </w:rPr>
             </w:pPr>
             <w:r>
               <w:rPr>
+                <w:b/>
+                <w:bCs/>
+                <w:i/>
+                <w:iCs/>
                 <w:lang w:val="en-GB"/>
               </w:rPr>
               <w:t>2</w:t>
             </w:r>
             <w:r>
               <w:rPr>
+                <w:b/>
+                <w:bCs/>
+                <w:i/>
+                <w:iCs/>
                 <w:lang w:val="en-GB"/>
               </w:rPr>
               <w:t>2</w:t>
             </w:r>
             <w:r>
               <w:rPr>
+                <w:b/>
+                <w:bCs/>
+                <w:i/>
+                <w:iCs/>
                 <w:lang w:val="en-GB"/>
               </w:rPr>
               <w:t>,</w:t>
             </w:r>
             <w:r>
               <w:rPr>
+                <w:b/>
+                <w:bCs/>
+                <w:i/>
+                <w:iCs/>
                 <w:lang w:val="en-GB"/>
               </w:rPr>
               <w:t>23</w:t>
             </w:r>
             <w:r>
               <w:rPr>
+                <w:b/>
+                <w:bCs/>
+                <w:i/>
+                <w:iCs/>
                 <w:lang w:val="en-GB"/>
               </w:rPr>
               <w:t xml:space="preserve"> %</w:t>
@@ -21272,17 +22162,29 @@
             <w:pPr>
               <w:jc w:val="both"/>
               <w:rPr>
+                <w:b/>
+                <w:bCs/>
+                <w:i/>
+                <w:iCs/>
                 <w:lang w:val="en-GB"/>
               </w:rPr>
             </w:pPr>
             <w:r>
               <w:rPr>
+                <w:b/>
+                <w:bCs/>
+                <w:i/>
+                <w:iCs/>
                 <w:lang w:val="en-GB"/>
               </w:rPr>
               <w:t>23,02</w:t>
             </w:r>
             <w:r>
               <w:rPr>
+                <w:b/>
+                <w:bCs/>
+                <w:i/>
+                <w:iCs/>
                 <w:lang w:val="en-GB"/>
               </w:rPr>
               <w:t xml:space="preserve"> %</w:t>
@@ -21502,17 +22404,29 @@
             <w:pPr>
               <w:jc w:val="both"/>
               <w:rPr>
+                <w:b/>
+                <w:bCs/>
+                <w:i/>
+                <w:iCs/>
                 <w:lang w:val="en-GB"/>
               </w:rPr>
             </w:pPr>
             <w:r>
               <w:rPr>
+                <w:b/>
+                <w:bCs/>
+                <w:i/>
+                <w:iCs/>
                 <w:lang w:val="en-GB"/>
               </w:rPr>
               <w:t>21,01</w:t>
             </w:r>
             <w:r>
               <w:rPr>
+                <w:b/>
+                <w:bCs/>
+                <w:i/>
+                <w:iCs/>
                 <w:lang w:val="en-GB"/>
               </w:rPr>
               <w:t xml:space="preserve"> %</w:t>
@@ -21548,17 +22462,29 @@
             <w:pPr>
               <w:jc w:val="both"/>
               <w:rPr>
+                <w:b/>
+                <w:bCs/>
+                <w:i/>
+                <w:iCs/>
                 <w:lang w:val="en-GB"/>
               </w:rPr>
             </w:pPr>
             <w:r>
               <w:rPr>
+                <w:b/>
+                <w:bCs/>
+                <w:i/>
+                <w:iCs/>
                 <w:lang w:val="en-GB"/>
               </w:rPr>
               <w:t>21,92</w:t>
             </w:r>
             <w:r>
               <w:rPr>
+                <w:b/>
+                <w:bCs/>
+                <w:i/>
+                <w:iCs/>
                 <w:lang w:val="en-GB"/>
               </w:rPr>
               <w:t xml:space="preserve"> %</w:t>
@@ -21782,17 +22708,29 @@
             <w:pPr>
               <w:jc w:val="both"/>
               <w:rPr>
+                <w:b/>
+                <w:bCs/>
+                <w:i/>
+                <w:iCs/>
                 <w:lang w:val="en-GB"/>
               </w:rPr>
             </w:pPr>
             <w:r>
               <w:rPr>
+                <w:b/>
+                <w:bCs/>
+                <w:i/>
+                <w:iCs/>
                 <w:lang w:val="en-GB"/>
               </w:rPr>
               <w:t>19,08</w:t>
             </w:r>
             <w:r>
               <w:rPr>
+                <w:b/>
+                <w:bCs/>
+                <w:i/>
+                <w:iCs/>
                 <w:lang w:val="en-GB"/>
               </w:rPr>
               <w:t xml:space="preserve"> %</w:t>
@@ -21828,17 +22766,29 @@
             <w:pPr>
               <w:jc w:val="both"/>
               <w:rPr>
+                <w:b/>
+                <w:bCs/>
+                <w:i/>
+                <w:iCs/>
                 <w:lang w:val="en-GB"/>
               </w:rPr>
             </w:pPr>
             <w:r>
               <w:rPr>
+                <w:b/>
+                <w:bCs/>
+                <w:i/>
+                <w:iCs/>
                 <w:lang w:val="en-GB"/>
               </w:rPr>
               <w:t>24,09</w:t>
             </w:r>
             <w:r>
               <w:rPr>
+                <w:b/>
+                <w:bCs/>
+                <w:i/>
+                <w:iCs/>
                 <w:lang w:val="en-GB"/>
               </w:rPr>
               <w:t xml:space="preserve"> %</w:t>
@@ -22054,17 +23004,29 @@
             <w:pPr>
               <w:jc w:val="both"/>
               <w:rPr>
+                <w:b/>
+                <w:bCs/>
+                <w:i/>
+                <w:iCs/>
                 <w:lang w:val="en-GB"/>
               </w:rPr>
             </w:pPr>
             <w:r>
               <w:rPr>
+                <w:b/>
+                <w:bCs/>
+                <w:i/>
+                <w:iCs/>
                 <w:lang w:val="en-GB"/>
               </w:rPr>
               <w:t>19,13</w:t>
             </w:r>
             <w:r>
               <w:rPr>
+                <w:b/>
+                <w:bCs/>
+                <w:i/>
+                <w:iCs/>
                 <w:lang w:val="en-GB"/>
               </w:rPr>
               <w:t xml:space="preserve"> %</w:t>
@@ -22088,7 +23050,6 @@
               <w:rPr>
                 <w:lang w:val="en-GB"/>
               </w:rPr>
-              <w:lastRenderedPageBreak/>
               <w:t>Class '1'</w:t>
             </w:r>
           </w:p>
@@ -22101,17 +23062,29 @@
             <w:pPr>
               <w:jc w:val="both"/>
               <w:rPr>
+                <w:b/>
+                <w:bCs/>
+                <w:i/>
+                <w:iCs/>
                 <w:lang w:val="en-GB"/>
               </w:rPr>
             </w:pPr>
             <w:r>
               <w:rPr>
+                <w:b/>
+                <w:bCs/>
+                <w:i/>
+                <w:iCs/>
                 <w:lang w:val="en-GB"/>
               </w:rPr>
               <w:t>24,16</w:t>
             </w:r>
             <w:r>
               <w:rPr>
+                <w:b/>
+                <w:bCs/>
+                <w:i/>
+                <w:iCs/>
                 <w:lang w:val="en-GB"/>
               </w:rPr>
               <w:t xml:space="preserve"> %</w:t>
@@ -22312,17 +23285,29 @@
             <w:pPr>
               <w:jc w:val="both"/>
               <w:rPr>
+                <w:b/>
+                <w:bCs/>
+                <w:i/>
+                <w:iCs/>
                 <w:lang w:val="en-GB"/>
               </w:rPr>
             </w:pPr>
             <w:r>
               <w:rPr>
+                <w:b/>
+                <w:bCs/>
+                <w:i/>
+                <w:iCs/>
                 <w:lang w:val="en-GB"/>
               </w:rPr>
               <w:t>22,26</w:t>
             </w:r>
             <w:r>
               <w:rPr>
+                <w:b/>
+                <w:bCs/>
+                <w:i/>
+                <w:iCs/>
                 <w:lang w:val="en-GB"/>
               </w:rPr>
               <w:t xml:space="preserve"> %</w:t>
@@ -22358,17 +23343,29 @@
             <w:pPr>
               <w:jc w:val="both"/>
               <w:rPr>
+                <w:b/>
+                <w:bCs/>
+                <w:i/>
+                <w:iCs/>
                 <w:lang w:val="en-GB"/>
               </w:rPr>
             </w:pPr>
             <w:r>
               <w:rPr>
+                <w:b/>
+                <w:bCs/>
+                <w:i/>
+                <w:iCs/>
                 <w:lang w:val="en-GB"/>
               </w:rPr>
               <w:t>24,02</w:t>
             </w:r>
             <w:r>
               <w:rPr>
+                <w:b/>
+                <w:bCs/>
+                <w:i/>
+                <w:iCs/>
                 <w:lang w:val="en-GB"/>
               </w:rPr>
               <w:t xml:space="preserve"> %</w:t>
@@ -22533,6 +23530,7 @@
               <w:rPr>
                 <w:lang w:val="en-GB"/>
               </w:rPr>
+              <w:lastRenderedPageBreak/>
               <w:t>Class '0'</w:t>
             </w:r>
           </w:p>
@@ -22570,17 +23568,29 @@
             <w:pPr>
               <w:jc w:val="both"/>
               <w:rPr>
+                <w:b/>
+                <w:bCs/>
+                <w:i/>
+                <w:iCs/>
                 <w:lang w:val="en-GB"/>
               </w:rPr>
             </w:pPr>
             <w:r>
               <w:rPr>
+                <w:b/>
+                <w:bCs/>
+                <w:i/>
+                <w:iCs/>
                 <w:lang w:val="en-GB"/>
               </w:rPr>
               <w:t>19,11</w:t>
             </w:r>
             <w:r>
               <w:rPr>
+                <w:b/>
+                <w:bCs/>
+                <w:i/>
+                <w:iCs/>
                 <w:lang w:val="en-GB"/>
               </w:rPr>
               <w:t xml:space="preserve"> %</w:t>
@@ -22616,17 +23626,29 @@
             <w:pPr>
               <w:jc w:val="both"/>
               <w:rPr>
+                <w:b/>
+                <w:bCs/>
+                <w:i/>
+                <w:iCs/>
                 <w:lang w:val="en-GB"/>
               </w:rPr>
             </w:pPr>
             <w:r>
               <w:rPr>
+                <w:b/>
+                <w:bCs/>
+                <w:i/>
+                <w:iCs/>
                 <w:lang w:val="en-GB"/>
               </w:rPr>
               <w:t>24,15</w:t>
             </w:r>
             <w:r>
               <w:rPr>
+                <w:b/>
+                <w:bCs/>
+                <w:i/>
+                <w:iCs/>
                 <w:lang w:val="en-GB"/>
               </w:rPr>
               <w:t xml:space="preserve"> %</w:t>
@@ -22856,17 +23878,29 @@
             <w:pPr>
               <w:jc w:val="both"/>
               <w:rPr>
+                <w:b/>
+                <w:bCs/>
+                <w:i/>
+                <w:iCs/>
                 <w:lang w:val="en-GB"/>
               </w:rPr>
             </w:pPr>
             <w:r>
               <w:rPr>
+                <w:b/>
+                <w:bCs/>
+                <w:i/>
+                <w:iCs/>
                 <w:lang w:val="en-GB"/>
               </w:rPr>
               <w:t>21,43</w:t>
             </w:r>
             <w:r>
               <w:rPr>
+                <w:b/>
+                <w:bCs/>
+                <w:i/>
+                <w:iCs/>
                 <w:lang w:val="en-GB"/>
               </w:rPr>
               <w:t xml:space="preserve"> %</w:t>
@@ -22902,17 +23936,29 @@
             <w:pPr>
               <w:jc w:val="both"/>
               <w:rPr>
+                <w:b/>
+                <w:bCs/>
+                <w:i/>
+                <w:iCs/>
                 <w:lang w:val="en-GB"/>
               </w:rPr>
             </w:pPr>
             <w:r>
               <w:rPr>
+                <w:b/>
+                <w:bCs/>
+                <w:i/>
+                <w:iCs/>
                 <w:lang w:val="en-GB"/>
               </w:rPr>
               <w:t>23,72</w:t>
             </w:r>
             <w:r>
               <w:rPr>
+                <w:b/>
+                <w:bCs/>
+                <w:i/>
+                <w:iCs/>
                 <w:lang w:val="en-GB"/>
               </w:rPr>
               <w:t xml:space="preserve"> %</w:t>
@@ -23126,17 +24172,29 @@
             <w:pPr>
               <w:jc w:val="both"/>
               <w:rPr>
+                <w:b/>
+                <w:bCs/>
+                <w:i/>
+                <w:iCs/>
                 <w:lang w:val="en-GB"/>
               </w:rPr>
             </w:pPr>
             <w:r>
               <w:rPr>
+                <w:b/>
+                <w:bCs/>
+                <w:i/>
+                <w:iCs/>
                 <w:lang w:val="en-GB"/>
               </w:rPr>
               <w:t>21,49</w:t>
             </w:r>
             <w:r>
               <w:rPr>
+                <w:b/>
+                <w:bCs/>
+                <w:i/>
+                <w:iCs/>
                 <w:lang w:val="en-GB"/>
               </w:rPr>
               <w:t xml:space="preserve"> %</w:t>
@@ -23172,17 +24230,29 @@
             <w:pPr>
               <w:jc w:val="both"/>
               <w:rPr>
+                <w:b/>
+                <w:bCs/>
+                <w:i/>
+                <w:iCs/>
                 <w:lang w:val="en-GB"/>
               </w:rPr>
             </w:pPr>
             <w:r>
               <w:rPr>
+                <w:b/>
+                <w:bCs/>
+                <w:i/>
+                <w:iCs/>
                 <w:lang w:val="en-GB"/>
               </w:rPr>
               <w:t>23,73</w:t>
             </w:r>
             <w:r>
               <w:rPr>
+                <w:b/>
+                <w:bCs/>
+                <w:i/>
+                <w:iCs/>
                 <w:lang w:val="en-GB"/>
               </w:rPr>
               <w:t xml:space="preserve"> %</w:t>
@@ -23390,23 +24460,39 @@
             <w:pPr>
               <w:jc w:val="both"/>
               <w:rPr>
+                <w:b/>
+                <w:bCs/>
+                <w:i/>
+                <w:iCs/>
                 <w:lang w:val="en-GB"/>
               </w:rPr>
             </w:pPr>
             <w:r>
               <w:rPr>
+                <w:b/>
+                <w:bCs/>
+                <w:i/>
+                <w:iCs/>
                 <w:lang w:val="en-GB"/>
               </w:rPr>
               <w:t>22,</w:t>
             </w:r>
             <w:r>
               <w:rPr>
+                <w:b/>
+                <w:bCs/>
+                <w:i/>
+                <w:iCs/>
                 <w:lang w:val="en-GB"/>
               </w:rPr>
               <w:t>63</w:t>
             </w:r>
             <w:r>
               <w:rPr>
+                <w:b/>
+                <w:bCs/>
+                <w:i/>
+                <w:iCs/>
                 <w:lang w:val="en-GB"/>
               </w:rPr>
               <w:t xml:space="preserve"> %</w:t>
@@ -23442,17 +24528,29 @@
             <w:pPr>
               <w:jc w:val="both"/>
               <w:rPr>
+                <w:b/>
+                <w:bCs/>
+                <w:i/>
+                <w:iCs/>
                 <w:lang w:val="en-GB"/>
               </w:rPr>
             </w:pPr>
             <w:r>
               <w:rPr>
+                <w:b/>
+                <w:bCs/>
+                <w:i/>
+                <w:iCs/>
                 <w:lang w:val="en-GB"/>
               </w:rPr>
               <w:t>23,77</w:t>
             </w:r>
             <w:r>
               <w:rPr>
+                <w:b/>
+                <w:bCs/>
+                <w:i/>
+                <w:iCs/>
                 <w:lang w:val="en-GB"/>
               </w:rPr>
               <w:t xml:space="preserve"> %</w:t>
@@ -23654,17 +24752,29 @@
             <w:pPr>
               <w:jc w:val="both"/>
               <w:rPr>
+                <w:b/>
+                <w:bCs/>
+                <w:i/>
+                <w:iCs/>
                 <w:lang w:val="en-GB"/>
               </w:rPr>
             </w:pPr>
             <w:r>
               <w:rPr>
+                <w:b/>
+                <w:bCs/>
+                <w:i/>
+                <w:iCs/>
                 <w:lang w:val="en-GB"/>
               </w:rPr>
               <w:t>19,57</w:t>
             </w:r>
             <w:r>
               <w:rPr>
+                <w:b/>
+                <w:bCs/>
+                <w:i/>
+                <w:iCs/>
                 <w:lang w:val="en-GB"/>
               </w:rPr>
               <w:t xml:space="preserve"> %</w:t>
@@ -23700,17 +24810,29 @@
             <w:pPr>
               <w:jc w:val="both"/>
               <w:rPr>
+                <w:b/>
+                <w:bCs/>
+                <w:i/>
+                <w:iCs/>
                 <w:lang w:val="en-GB"/>
               </w:rPr>
             </w:pPr>
             <w:r>
               <w:rPr>
+                <w:b/>
+                <w:bCs/>
+                <w:i/>
+                <w:iCs/>
                 <w:lang w:val="en-GB"/>
               </w:rPr>
               <w:t>26,74</w:t>
             </w:r>
             <w:r>
               <w:rPr>
+                <w:b/>
+                <w:bCs/>
+                <w:i/>
+                <w:iCs/>
                 <w:lang w:val="en-GB"/>
               </w:rPr>
               <w:t xml:space="preserve"> %</w:t>
@@ -27920,7 +29042,7 @@
         </w:rPr>
         <w:t xml:space="preserve">The 10-digit ISBN format was developed by the </w:t>
       </w:r>
-      <w:hyperlink r:id="rId77" w:tooltip="International Organization for Standardization" w:history="1">
+      <w:hyperlink r:id="rId89" w:tooltip="International Organization for Standardization" w:history="1">
         <w:r>
           <w:rPr>
             <w:rStyle w:val="Lienhypertexte"/>
@@ -28095,7 +29217,7 @@
         </w:rPr>
         <w:t xml:space="preserve">An ISBN is assigned to each separate edition and variation (except reprintings) of a publication. For example, an </w:t>
       </w:r>
-      <w:hyperlink r:id="rId78" w:tooltip="E-book" w:history="1">
+      <w:hyperlink r:id="rId90" w:tooltip="E-book" w:history="1">
         <w:r>
           <w:rPr>
             <w:rStyle w:val="Lienhypertexte"/>
@@ -28110,7 +29232,7 @@
         </w:rPr>
         <w:t xml:space="preserve">, a </w:t>
       </w:r>
-      <w:hyperlink r:id="rId79" w:tooltip="Paperback" w:history="1">
+      <w:hyperlink r:id="rId91" w:tooltip="Paperback" w:history="1">
         <w:r>
           <w:rPr>
             <w:rStyle w:val="Lienhypertexte"/>
@@ -28125,7 +29247,7 @@
         </w:rPr>
         <w:t xml:space="preserve"> and a </w:t>
       </w:r>
-      <w:hyperlink r:id="rId80" w:tooltip="Hardcover" w:history="1">
+      <w:hyperlink r:id="rId92" w:tooltip="Hardcover" w:history="1">
         <w:r>
           <w:rPr>
             <w:rStyle w:val="Lienhypertexte"/>
@@ -28409,7 +29531,7 @@
         </w:rPr>
         <w:t>(</w:t>
       </w:r>
-      <w:hyperlink r:id="rId81" w:history="1">
+      <w:hyperlink r:id="rId93" w:history="1">
         <w:r>
           <w:rPr>
             <w:rStyle w:val="Lienhypertexte"/>
@@ -28454,7 +29576,7 @@
                     <pic:cNvPicPr/>
                   </pic:nvPicPr>
                   <pic:blipFill>
-                    <a:blip r:embed="rId82"/>
+                    <a:blip r:embed="rId94"/>
                     <a:stretch>
                       <a:fillRect/>
                     </a:stretch>
@@ -28530,7 +29652,7 @@
                     <pic:cNvPicPr/>
                   </pic:nvPicPr>
                   <pic:blipFill>
-                    <a:blip r:embed="rId83"/>
+                    <a:blip r:embed="rId95"/>
                     <a:stretch>
                       <a:fillRect/>
                     </a:stretch>
@@ -28629,7 +29751,7 @@
                     <pic:cNvPicPr/>
                   </pic:nvPicPr>
                   <pic:blipFill>
-                    <a:blip r:embed="rId84"/>
+                    <a:blip r:embed="rId96"/>
                     <a:stretch>
                       <a:fillRect/>
                     </a:stretch>
@@ -30133,7 +31255,7 @@
                     <pic:cNvPicPr/>
                   </pic:nvPicPr>
                   <pic:blipFill>
-                    <a:blip r:embed="rId85"/>
+                    <a:blip r:embed="rId97"/>
                     <a:stretch>
                       <a:fillRect/>
                     </a:stretch>
@@ -30223,7 +31345,7 @@
                     <pic:cNvPicPr/>
                   </pic:nvPicPr>
                   <pic:blipFill>
-                    <a:blip r:embed="rId86"/>
+                    <a:blip r:embed="rId98"/>
                     <a:stretch>
                       <a:fillRect/>
                     </a:stretch>

</xml_diff>